<commit_message>
May 8, 2024 Merge fix
</commit_message>
<xml_diff>
--- a/Documentation/TeamScoreFunctionalSpec.docx
+++ b/Documentation/TeamScoreFunctionalSpec.docx
@@ -1,6 +1,6 @@
 
 <file path=word/document.xml><?xml version="1.0" encoding="utf-8"?>
-<w:document xmlns:wpc="http://schemas.microsoft.com/office/word/2010/wordprocessingCanvas" xmlns:cx="http://schemas.microsoft.com/office/drawing/2014/chartex" xmlns:cx1="http://schemas.microsoft.com/office/drawing/2015/9/8/chartex" xmlns:cx2="http://schemas.microsoft.com/office/drawing/2015/10/21/chartex" xmlns:cx3="http://schemas.microsoft.com/office/drawing/2016/5/9/chartex" xmlns:cx4="http://schemas.microsoft.com/office/drawing/2016/5/10/chartex" xmlns:cx5="http://schemas.microsoft.com/office/drawing/2016/5/11/chartex" xmlns:cx6="http://schemas.microsoft.com/office/drawing/2016/5/12/chartex" xmlns:cx7="http://schemas.microsoft.com/office/drawing/2016/5/13/chartex" xmlns:cx8="http://schemas.microsoft.com/office/drawing/2016/5/14/chartex" xmlns:mc="http://schemas.openxmlformats.org/markup-compatibility/2006" xmlns:aink="http://schemas.microsoft.com/office/drawing/2016/ink" xmlns:am3d="http://schemas.microsoft.com/office/drawing/2017/model3d" xmlns:o="urn:schemas-microsoft-com:office:office" xmlns:oel="http://schemas.microsoft.com/office/2019/extlst" xmlns:r="http://schemas.openxmlformats.org/officeDocument/2006/relationships" xmlns:m="http://schemas.openxmlformats.org/officeDocument/2006/math" xmlns:v="urn:schemas-microsoft-com:vml" xmlns:wp14="http://schemas.microsoft.com/office/word/2010/wordprocessingDrawing" xmlns:wp="http://schemas.openxmlformats.org/drawingml/2006/wordprocessingDrawing" xmlns:w10="urn:schemas-microsoft-com:office:word" xmlns:w="http://schemas.openxmlformats.org/wordprocessingml/2006/main" xmlns:w14="http://schemas.microsoft.com/office/word/2010/wordml" xmlns:w15="http://schemas.microsoft.com/office/word/2012/wordml" xmlns:w16cex="http://schemas.microsoft.com/office/word/2018/wordml/cex" xmlns:w16cid="http://schemas.microsoft.com/office/word/2016/wordml/cid" xmlns:w16="http://schemas.microsoft.com/office/word/2018/wordml" xmlns:w16sdtdh="http://schemas.microsoft.com/office/word/2020/wordml/sdtdatahash" xmlns:w16se="http://schemas.microsoft.com/office/word/2015/wordml/symex" xmlns:wpg="http://schemas.microsoft.com/office/word/2010/wordprocessingGroup" xmlns:wpi="http://schemas.microsoft.com/office/word/2010/wordprocessingInk" xmlns:wne="http://schemas.microsoft.com/office/word/2006/wordml" xmlns:wps="http://schemas.microsoft.com/office/word/2010/wordprocessingShape" mc:Ignorable="w14 w15 w16se w16cid w16 w16cex w16sdtdh wp14">
+<w:document xmlns:wpc="http://schemas.microsoft.com/office/word/2010/wordprocessingCanvas" xmlns:cx="http://schemas.microsoft.com/office/drawing/2014/chartex" xmlns:cx1="http://schemas.microsoft.com/office/drawing/2015/9/8/chartex" xmlns:cx2="http://schemas.microsoft.com/office/drawing/2015/10/21/chartex" xmlns:cx3="http://schemas.microsoft.com/office/drawing/2016/5/9/chartex" xmlns:cx4="http://schemas.microsoft.com/office/drawing/2016/5/10/chartex" xmlns:cx5="http://schemas.microsoft.com/office/drawing/2016/5/11/chartex" xmlns:cx6="http://schemas.microsoft.com/office/drawing/2016/5/12/chartex" xmlns:cx7="http://schemas.microsoft.com/office/drawing/2016/5/13/chartex" xmlns:cx8="http://schemas.microsoft.com/office/drawing/2016/5/14/chartex" xmlns:mc="http://schemas.openxmlformats.org/markup-compatibility/2006" xmlns:aink="http://schemas.microsoft.com/office/drawing/2016/ink" xmlns:am3d="http://schemas.microsoft.com/office/drawing/2017/model3d" xmlns:o="urn:schemas-microsoft-com:office:office" xmlns:oel="http://schemas.microsoft.com/office/2019/extlst" xmlns:r="http://schemas.openxmlformats.org/officeDocument/2006/relationships" xmlns:m="http://schemas.openxmlformats.org/officeDocument/2006/math" xmlns:v="urn:schemas-microsoft-com:vml" xmlns:wp14="http://schemas.microsoft.com/office/word/2010/wordprocessingDrawing" xmlns:wp="http://schemas.openxmlformats.org/drawingml/2006/wordprocessingDrawing" xmlns:w10="urn:schemas-microsoft-com:office:word" xmlns:w="http://schemas.openxmlformats.org/wordprocessingml/2006/main" xmlns:w14="http://schemas.microsoft.com/office/word/2010/wordml" xmlns:w15="http://schemas.microsoft.com/office/word/2012/wordml" xmlns:w16cex="http://schemas.microsoft.com/office/word/2018/wordml/cex" xmlns:w16cid="http://schemas.microsoft.com/office/word/2016/wordml/cid" xmlns:w16="http://schemas.microsoft.com/office/word/2018/wordml" xmlns:w16du="http://schemas.microsoft.com/office/word/2023/wordml/word16du" xmlns:w16sdtdh="http://schemas.microsoft.com/office/word/2020/wordml/sdtdatahash" xmlns:w16se="http://schemas.microsoft.com/office/word/2015/wordml/symex" xmlns:wpg="http://schemas.microsoft.com/office/word/2010/wordprocessingGroup" xmlns:wpi="http://schemas.microsoft.com/office/word/2010/wordprocessingInk" xmlns:wne="http://schemas.microsoft.com/office/word/2006/wordml" xmlns:wps="http://schemas.microsoft.com/office/word/2010/wordprocessingShape" mc:Ignorable="w14 w15 w16se w16cid w16 w16cex w16sdtdh w16du wp14">
   <w:body>
     <w:p>
       <w:r>
@@ -1754,6 +1754,865 @@
       </w:r>
     </w:p>
     <w:p/>
+    <w:tbl>
+      <w:tblPr>
+        <w:tblStyle w:val="TableGrid"/>
+        <w:tblW w:w="0" w:type="auto"/>
+        <w:tblLook w:val="04A0" w:firstRow="1" w:lastRow="0" w:firstColumn="1" w:lastColumn="0" w:noHBand="0" w:noVBand="1"/>
+      </w:tblPr>
+      <w:tblGrid>
+        <w:gridCol w:w="1870"/>
+        <w:gridCol w:w="1870"/>
+        <w:gridCol w:w="1870"/>
+        <w:gridCol w:w="1870"/>
+        <w:gridCol w:w="1870"/>
+      </w:tblGrid>
+      <w:tr>
+        <w:tc>
+          <w:tcPr>
+            <w:tcW w:w="1870" w:type="dxa"/>
+          </w:tcPr>
+          <w:p>
+            <w:pPr>
+              <w:rPr>
+                <w:rFonts w:ascii="Century Schoolbook" w:hAnsi="Century Schoolbook"/>
+                <w:sz w:val="24"/>
+                <w:szCs w:val="24"/>
+              </w:rPr>
+            </w:pPr>
+          </w:p>
+        </w:tc>
+        <w:tc>
+          <w:tcPr>
+            <w:tcW w:w="1870" w:type="dxa"/>
+          </w:tcPr>
+          <w:p>
+            <w:pPr>
+              <w:rPr>
+                <w:rFonts w:ascii="Century Schoolbook" w:hAnsi="Century Schoolbook"/>
+                <w:sz w:val="24"/>
+                <w:szCs w:val="24"/>
+              </w:rPr>
+            </w:pPr>
+            <w:r>
+              <w:rPr>
+                <w:rFonts w:ascii="Century Schoolbook" w:hAnsi="Century Schoolbook"/>
+                <w:sz w:val="24"/>
+                <w:szCs w:val="24"/>
+              </w:rPr>
+              <w:t>Display</w:t>
+            </w:r>
+          </w:p>
+        </w:tc>
+        <w:tc>
+          <w:tcPr>
+            <w:tcW w:w="1870" w:type="dxa"/>
+          </w:tcPr>
+          <w:p>
+            <w:pPr>
+              <w:rPr>
+                <w:rFonts w:ascii="Century Schoolbook" w:hAnsi="Century Schoolbook"/>
+                <w:sz w:val="24"/>
+                <w:szCs w:val="24"/>
+              </w:rPr>
+            </w:pPr>
+            <w:r>
+              <w:rPr>
+                <w:rFonts w:ascii="Century Schoolbook" w:hAnsi="Century Schoolbook"/>
+                <w:sz w:val="24"/>
+                <w:szCs w:val="24"/>
+              </w:rPr>
+              <w:t>Team</w:t>
+            </w:r>
+          </w:p>
+        </w:tc>
+        <w:tc>
+          <w:tcPr>
+            <w:tcW w:w="1870" w:type="dxa"/>
+          </w:tcPr>
+          <w:p>
+            <w:pPr>
+              <w:rPr>
+                <w:rFonts w:ascii="Century Schoolbook" w:hAnsi="Century Schoolbook"/>
+                <w:sz w:val="24"/>
+                <w:szCs w:val="24"/>
+              </w:rPr>
+            </w:pPr>
+          </w:p>
+        </w:tc>
+        <w:tc>
+          <w:tcPr>
+            <w:tcW w:w="1870" w:type="dxa"/>
+          </w:tcPr>
+          <w:p>
+            <w:pPr>
+              <w:rPr>
+                <w:rFonts w:ascii="Century Schoolbook" w:hAnsi="Century Schoolbook"/>
+                <w:sz w:val="24"/>
+                <w:szCs w:val="24"/>
+              </w:rPr>
+            </w:pPr>
+          </w:p>
+        </w:tc>
+      </w:tr>
+      <w:tr>
+        <w:tc>
+          <w:tcPr>
+            <w:tcW w:w="1870" w:type="dxa"/>
+          </w:tcPr>
+          <w:p>
+            <w:pPr>
+              <w:rPr>
+                <w:rFonts w:ascii="Century Schoolbook" w:hAnsi="Century Schoolbook"/>
+                <w:sz w:val="24"/>
+                <w:szCs w:val="24"/>
+              </w:rPr>
+            </w:pPr>
+            <w:r>
+              <w:rPr>
+                <w:rFonts w:ascii="Century Schoolbook" w:hAnsi="Century Schoolbook"/>
+                <w:sz w:val="24"/>
+                <w:szCs w:val="24"/>
+              </w:rPr>
+              <w:t>Gross</w:t>
+            </w:r>
+          </w:p>
+        </w:tc>
+        <w:tc>
+          <w:tcPr>
+            <w:tcW w:w="1870" w:type="dxa"/>
+          </w:tcPr>
+          <w:p>
+            <w:pPr>
+              <w:rPr>
+                <w:rFonts w:ascii="Century Schoolbook" w:hAnsi="Century Schoolbook"/>
+                <w:sz w:val="24"/>
+                <w:szCs w:val="24"/>
+              </w:rPr>
+            </w:pPr>
+            <w:proofErr w:type="gramStart"/>
+            <w:r>
+              <w:rPr>
+                <w:rFonts w:ascii="Century Schoolbook" w:hAnsi="Century Schoolbook"/>
+                <w:sz w:val="24"/>
+                <w:szCs w:val="24"/>
+              </w:rPr>
+              <w:t>Score</w:t>
+            </w:r>
+            <w:proofErr w:type="gramEnd"/>
+            <w:r>
+              <w:rPr>
+                <w:rFonts w:ascii="Century Schoolbook" w:hAnsi="Century Schoolbook"/>
+                <w:sz w:val="24"/>
+                <w:szCs w:val="24"/>
+              </w:rPr>
+              <w:t xml:space="preserve"> enter</w:t>
+            </w:r>
+          </w:p>
+        </w:tc>
+        <w:tc>
+          <w:tcPr>
+            <w:tcW w:w="1870" w:type="dxa"/>
+          </w:tcPr>
+          <w:p>
+            <w:pPr>
+              <w:rPr>
+                <w:rFonts w:ascii="Century Schoolbook" w:hAnsi="Century Schoolbook"/>
+                <w:sz w:val="24"/>
+                <w:szCs w:val="24"/>
+              </w:rPr>
+            </w:pPr>
+          </w:p>
+        </w:tc>
+        <w:tc>
+          <w:tcPr>
+            <w:tcW w:w="1870" w:type="dxa"/>
+          </w:tcPr>
+          <w:p>
+            <w:pPr>
+              <w:rPr>
+                <w:rFonts w:ascii="Century Schoolbook" w:hAnsi="Century Schoolbook"/>
+                <w:sz w:val="24"/>
+                <w:szCs w:val="24"/>
+              </w:rPr>
+            </w:pPr>
+          </w:p>
+        </w:tc>
+        <w:tc>
+          <w:tcPr>
+            <w:tcW w:w="1870" w:type="dxa"/>
+          </w:tcPr>
+          <w:p>
+            <w:pPr>
+              <w:rPr>
+                <w:rFonts w:ascii="Century Schoolbook" w:hAnsi="Century Schoolbook"/>
+                <w:sz w:val="24"/>
+                <w:szCs w:val="24"/>
+              </w:rPr>
+            </w:pPr>
+          </w:p>
+        </w:tc>
+      </w:tr>
+      <w:tr>
+        <w:tc>
+          <w:tcPr>
+            <w:tcW w:w="1870" w:type="dxa"/>
+          </w:tcPr>
+          <w:p>
+            <w:pPr>
+              <w:rPr>
+                <w:rFonts w:ascii="Century Schoolbook" w:hAnsi="Century Schoolbook"/>
+                <w:sz w:val="24"/>
+                <w:szCs w:val="24"/>
+              </w:rPr>
+            </w:pPr>
+            <w:r>
+              <w:rPr>
+                <w:rFonts w:ascii="Century Schoolbook" w:hAnsi="Century Schoolbook"/>
+                <w:sz w:val="24"/>
+                <w:szCs w:val="24"/>
+              </w:rPr>
+              <w:t>Net</w:t>
+            </w:r>
+          </w:p>
+        </w:tc>
+        <w:tc>
+          <w:tcPr>
+            <w:tcW w:w="1870" w:type="dxa"/>
+          </w:tcPr>
+          <w:p>
+            <w:pPr>
+              <w:rPr>
+                <w:rFonts w:ascii="Century Schoolbook" w:hAnsi="Century Schoolbook"/>
+                <w:sz w:val="24"/>
+                <w:szCs w:val="24"/>
+              </w:rPr>
+            </w:pPr>
+            <w:r>
+              <w:rPr>
+                <w:rFonts w:ascii="Century Schoolbook" w:hAnsi="Century Schoolbook"/>
+                <w:sz w:val="24"/>
+                <w:szCs w:val="24"/>
+              </w:rPr>
+              <w:t>Score - strokes</w:t>
+            </w:r>
+          </w:p>
+        </w:tc>
+        <w:tc>
+          <w:tcPr>
+            <w:tcW w:w="1870" w:type="dxa"/>
+          </w:tcPr>
+          <w:p>
+            <w:pPr>
+              <w:rPr>
+                <w:rFonts w:ascii="Century Schoolbook" w:hAnsi="Century Schoolbook"/>
+                <w:sz w:val="24"/>
+                <w:szCs w:val="24"/>
+              </w:rPr>
+            </w:pPr>
+          </w:p>
+        </w:tc>
+        <w:tc>
+          <w:tcPr>
+            <w:tcW w:w="1870" w:type="dxa"/>
+          </w:tcPr>
+          <w:p>
+            <w:pPr>
+              <w:rPr>
+                <w:rFonts w:ascii="Century Schoolbook" w:hAnsi="Century Schoolbook"/>
+                <w:sz w:val="24"/>
+                <w:szCs w:val="24"/>
+              </w:rPr>
+            </w:pPr>
+          </w:p>
+        </w:tc>
+        <w:tc>
+          <w:tcPr>
+            <w:tcW w:w="1870" w:type="dxa"/>
+          </w:tcPr>
+          <w:p>
+            <w:pPr>
+              <w:rPr>
+                <w:rFonts w:ascii="Century Schoolbook" w:hAnsi="Century Schoolbook"/>
+                <w:sz w:val="24"/>
+                <w:szCs w:val="24"/>
+              </w:rPr>
+            </w:pPr>
+          </w:p>
+        </w:tc>
+      </w:tr>
+      <w:tr>
+        <w:tc>
+          <w:tcPr>
+            <w:tcW w:w="1870" w:type="dxa"/>
+          </w:tcPr>
+          <w:p>
+            <w:pPr>
+              <w:rPr>
+                <w:rFonts w:ascii="Century Schoolbook" w:hAnsi="Century Schoolbook"/>
+                <w:sz w:val="24"/>
+                <w:szCs w:val="24"/>
+              </w:rPr>
+            </w:pPr>
+            <w:r>
+              <w:rPr>
+                <w:rFonts w:ascii="Century Schoolbook" w:hAnsi="Century Schoolbook"/>
+                <w:sz w:val="24"/>
+                <w:szCs w:val="24"/>
+              </w:rPr>
+              <w:t>Standford</w:t>
+            </w:r>
+          </w:p>
+        </w:tc>
+        <w:tc>
+          <w:tcPr>
+            <w:tcW w:w="1870" w:type="dxa"/>
+          </w:tcPr>
+          <w:p>
+            <w:pPr>
+              <w:rPr>
+                <w:rFonts w:ascii="Century Schoolbook" w:hAnsi="Century Schoolbook"/>
+                <w:sz w:val="24"/>
+                <w:szCs w:val="24"/>
+              </w:rPr>
+            </w:pPr>
+          </w:p>
+        </w:tc>
+        <w:tc>
+          <w:tcPr>
+            <w:tcW w:w="1870" w:type="dxa"/>
+          </w:tcPr>
+          <w:p>
+            <w:pPr>
+              <w:rPr>
+                <w:rFonts w:ascii="Century Schoolbook" w:hAnsi="Century Schoolbook"/>
+                <w:sz w:val="24"/>
+                <w:szCs w:val="24"/>
+              </w:rPr>
+            </w:pPr>
+          </w:p>
+        </w:tc>
+        <w:tc>
+          <w:tcPr>
+            <w:tcW w:w="1870" w:type="dxa"/>
+          </w:tcPr>
+          <w:p>
+            <w:pPr>
+              <w:rPr>
+                <w:rFonts w:ascii="Century Schoolbook" w:hAnsi="Century Schoolbook"/>
+                <w:sz w:val="24"/>
+                <w:szCs w:val="24"/>
+              </w:rPr>
+            </w:pPr>
+          </w:p>
+        </w:tc>
+        <w:tc>
+          <w:tcPr>
+            <w:tcW w:w="1870" w:type="dxa"/>
+          </w:tcPr>
+          <w:p>
+            <w:pPr>
+              <w:rPr>
+                <w:rFonts w:ascii="Century Schoolbook" w:hAnsi="Century Schoolbook"/>
+                <w:sz w:val="24"/>
+                <w:szCs w:val="24"/>
+              </w:rPr>
+            </w:pPr>
+          </w:p>
+        </w:tc>
+      </w:tr>
+      <w:tr>
+        <w:tc>
+          <w:tcPr>
+            <w:tcW w:w="1870" w:type="dxa"/>
+          </w:tcPr>
+          <w:p>
+            <w:pPr>
+              <w:rPr>
+                <w:rFonts w:ascii="Century Schoolbook" w:hAnsi="Century Schoolbook"/>
+                <w:sz w:val="24"/>
+                <w:szCs w:val="24"/>
+              </w:rPr>
+            </w:pPr>
+            <w:r>
+              <w:rPr>
+                <w:rFonts w:ascii="Century Schoolbook" w:hAnsi="Century Schoolbook"/>
+                <w:sz w:val="24"/>
+                <w:szCs w:val="24"/>
+              </w:rPr>
+              <w:t>Pt. Quote</w:t>
+            </w:r>
+          </w:p>
+        </w:tc>
+        <w:tc>
+          <w:tcPr>
+            <w:tcW w:w="1870" w:type="dxa"/>
+          </w:tcPr>
+          <w:p>
+            <w:pPr>
+              <w:rPr>
+                <w:rFonts w:ascii="Century Schoolbook" w:hAnsi="Century Schoolbook"/>
+                <w:sz w:val="24"/>
+                <w:szCs w:val="24"/>
+              </w:rPr>
+            </w:pPr>
+            <w:r>
+              <w:rPr>
+                <w:rFonts w:ascii="Century Schoolbook" w:hAnsi="Century Schoolbook"/>
+                <w:sz w:val="24"/>
+                <w:szCs w:val="24"/>
+              </w:rPr>
+              <w:t>36 - Hdcp</w:t>
+            </w:r>
+          </w:p>
+        </w:tc>
+        <w:tc>
+          <w:tcPr>
+            <w:tcW w:w="1870" w:type="dxa"/>
+          </w:tcPr>
+          <w:p>
+            <w:pPr>
+              <w:rPr>
+                <w:rFonts w:ascii="Century Schoolbook" w:hAnsi="Century Schoolbook"/>
+                <w:sz w:val="24"/>
+                <w:szCs w:val="24"/>
+              </w:rPr>
+            </w:pPr>
+          </w:p>
+        </w:tc>
+        <w:tc>
+          <w:tcPr>
+            <w:tcW w:w="1870" w:type="dxa"/>
+          </w:tcPr>
+          <w:p>
+            <w:pPr>
+              <w:rPr>
+                <w:rFonts w:ascii="Century Schoolbook" w:hAnsi="Century Schoolbook"/>
+                <w:sz w:val="24"/>
+                <w:szCs w:val="24"/>
+              </w:rPr>
+            </w:pPr>
+          </w:p>
+        </w:tc>
+        <w:tc>
+          <w:tcPr>
+            <w:tcW w:w="1870" w:type="dxa"/>
+          </w:tcPr>
+          <w:p>
+            <w:pPr>
+              <w:rPr>
+                <w:rFonts w:ascii="Century Schoolbook" w:hAnsi="Century Schoolbook"/>
+                <w:sz w:val="24"/>
+                <w:szCs w:val="24"/>
+              </w:rPr>
+            </w:pPr>
+          </w:p>
+        </w:tc>
+      </w:tr>
+    </w:tbl>
+    <w:p>
+      <w:pPr>
+        <w:rPr>
+          <w:rFonts w:ascii="Century Schoolbook" w:hAnsi="Century Schoolbook"/>
+        </w:rPr>
+      </w:pPr>
+    </w:p>
+    <w:p>
+      <w:pPr>
+        <w:rPr>
+          <w:rFonts w:ascii="Century Schoolbook" w:hAnsi="Century Schoolbook"/>
+        </w:rPr>
+      </w:pPr>
+      <w:r>
+        <w:rPr>
+          <w:rFonts w:ascii="Century Schoolbook" w:hAnsi="Century Schoolbook"/>
+        </w:rPr>
+        <w:t>Point Quote – points are stored in a database record.</w:t>
+      </w:r>
+    </w:p>
+    <w:p>
+      <w:pPr>
+        <w:spacing w:after="0" w:line="240" w:lineRule="auto"/>
+        <w:rPr>
+          <w:rFonts w:ascii="Century Schoolbook" w:eastAsia="Times New Roman" w:hAnsi="Century Schoolbook"/>
+          <w:kern w:val="0"/>
+          <w14:ligatures w14:val="none"/>
+        </w:rPr>
+      </w:pPr>
+      <w:r>
+        <w:rPr>
+          <w:rFonts w:ascii="Century Schoolbook" w:eastAsia="Times New Roman" w:hAnsi="Century Schoolbook"/>
+          <w:kern w:val="0"/>
+          <w14:ligatures w14:val="none"/>
+        </w:rPr>
+        <w:t>Bogey = 1 point</w:t>
+      </w:r>
+    </w:p>
+    <w:p>
+      <w:pPr>
+        <w:spacing w:after="0" w:line="240" w:lineRule="auto"/>
+        <w:rPr>
+          <w:rFonts w:ascii="Century Schoolbook" w:eastAsia="Times New Roman" w:hAnsi="Century Schoolbook"/>
+          <w:kern w:val="0"/>
+          <w14:ligatures w14:val="none"/>
+        </w:rPr>
+      </w:pPr>
+      <w:r>
+        <w:rPr>
+          <w:rFonts w:ascii="Century Schoolbook" w:eastAsia="Times New Roman" w:hAnsi="Century Schoolbook"/>
+          <w:kern w:val="0"/>
+          <w14:ligatures w14:val="none"/>
+        </w:rPr>
+        <w:t>Par = 2 points</w:t>
+      </w:r>
+    </w:p>
+    <w:p>
+      <w:pPr>
+        <w:spacing w:after="0" w:line="240" w:lineRule="auto"/>
+        <w:rPr>
+          <w:rFonts w:ascii="Century Schoolbook" w:eastAsia="Times New Roman" w:hAnsi="Century Schoolbook"/>
+          <w:kern w:val="0"/>
+          <w14:ligatures w14:val="none"/>
+        </w:rPr>
+      </w:pPr>
+      <w:r>
+        <w:rPr>
+          <w:rFonts w:ascii="Century Schoolbook" w:eastAsia="Times New Roman" w:hAnsi="Century Schoolbook"/>
+          <w:kern w:val="0"/>
+          <w14:ligatures w14:val="none"/>
+        </w:rPr>
+        <w:t xml:space="preserve">Birdie = </w:t>
+      </w:r>
+      <w:r>
+        <w:rPr>
+          <w:rFonts w:ascii="Century Schoolbook" w:eastAsia="Times New Roman" w:hAnsi="Century Schoolbook"/>
+          <w:kern w:val="0"/>
+          <w14:ligatures w14:val="none"/>
+        </w:rPr>
+        <w:t>3</w:t>
+      </w:r>
+      <w:r>
+        <w:rPr>
+          <w:rFonts w:ascii="Century Schoolbook" w:eastAsia="Times New Roman" w:hAnsi="Century Schoolbook"/>
+          <w:kern w:val="0"/>
+          <w14:ligatures w14:val="none"/>
+        </w:rPr>
+        <w:t xml:space="preserve"> points</w:t>
+      </w:r>
+    </w:p>
+    <w:p>
+      <w:pPr>
+        <w:spacing w:after="0" w:line="240" w:lineRule="auto"/>
+        <w:rPr>
+          <w:rFonts w:ascii="Century Schoolbook" w:eastAsia="Times New Roman" w:hAnsi="Century Schoolbook"/>
+          <w:kern w:val="0"/>
+          <w14:ligatures w14:val="none"/>
+        </w:rPr>
+      </w:pPr>
+      <w:r>
+        <w:rPr>
+          <w:rFonts w:ascii="Century Schoolbook" w:eastAsia="Times New Roman" w:hAnsi="Century Schoolbook"/>
+          <w:kern w:val="0"/>
+          <w14:ligatures w14:val="none"/>
+        </w:rPr>
+        <w:t xml:space="preserve">Eagle = </w:t>
+      </w:r>
+      <w:r>
+        <w:rPr>
+          <w:rFonts w:ascii="Century Schoolbook" w:eastAsia="Times New Roman" w:hAnsi="Century Schoolbook"/>
+          <w:kern w:val="0"/>
+          <w14:ligatures w14:val="none"/>
+        </w:rPr>
+        <w:t>4</w:t>
+      </w:r>
+      <w:r>
+        <w:rPr>
+          <w:rFonts w:ascii="Century Schoolbook" w:eastAsia="Times New Roman" w:hAnsi="Century Schoolbook"/>
+          <w:kern w:val="0"/>
+          <w14:ligatures w14:val="none"/>
+        </w:rPr>
+        <w:t xml:space="preserve"> points</w:t>
+      </w:r>
+    </w:p>
+    <w:p>
+      <w:pPr>
+        <w:rPr>
+          <w:rFonts w:ascii="Century Schoolbook" w:hAnsi="Century Schoolbook"/>
+        </w:rPr>
+      </w:pPr>
+    </w:p>
+    <w:p>
+      <w:pPr>
+        <w:rPr>
+          <w:rFonts w:ascii="Century Schoolbook" w:hAnsi="Century Schoolbook"/>
+        </w:rPr>
+      </w:pPr>
+      <w:r>
+        <w:rPr>
+          <w:rFonts w:ascii="Century Schoolbook" w:hAnsi="Century Schoolbook"/>
+        </w:rPr>
+        <w:t xml:space="preserve">Points are scored </w:t>
+      </w:r>
+      <w:r>
+        <w:rPr>
+          <w:rFonts w:ascii="Century Schoolbook" w:hAnsi="Century Schoolbook"/>
+        </w:rPr>
+        <w:t xml:space="preserve">based on par for the hole – Your quote is 36 – your handicap determines your final score – over or under your </w:t>
+      </w:r>
+      <w:proofErr w:type="gramStart"/>
+      <w:r>
+        <w:rPr>
+          <w:rFonts w:ascii="Century Schoolbook" w:hAnsi="Century Schoolbook"/>
+        </w:rPr>
+        <w:t>quote</w:t>
+      </w:r>
+      <w:proofErr w:type="gramEnd"/>
+    </w:p>
+    <w:p>
+      <w:pPr>
+        <w:rPr>
+          <w:rFonts w:ascii="Century Schoolbook" w:hAnsi="Century Schoolbook"/>
+        </w:rPr>
+      </w:pPr>
+      <w:r>
+        <w:rPr>
+          <w:rFonts w:ascii="Century Schoolbook" w:hAnsi="Century Schoolbook"/>
+        </w:rPr>
+        <w:t>Stableford</w:t>
+      </w:r>
+      <w:r>
+        <w:rPr>
+          <w:rFonts w:ascii="Century Schoolbook" w:hAnsi="Century Schoolbook"/>
+        </w:rPr>
+        <w:t xml:space="preserve"> Scoring</w:t>
+      </w:r>
+    </w:p>
+    <w:p>
+      <w:pPr>
+        <w:rPr>
+          <w:rFonts w:ascii="Century Schoolbook" w:hAnsi="Century Schoolbook"/>
+        </w:rPr>
+      </w:pPr>
+      <w:r>
+        <w:rPr>
+          <w:rFonts w:ascii="Century Schoolbook" w:hAnsi="Century Schoolbook"/>
+        </w:rPr>
+        <w:lastRenderedPageBreak/>
+        <w:t xml:space="preserve">Points are </w:t>
+      </w:r>
+      <w:proofErr w:type="gramStart"/>
+      <w:r>
+        <w:rPr>
+          <w:rFonts w:ascii="Century Schoolbook" w:hAnsi="Century Schoolbook"/>
+        </w:rPr>
+        <w:t>score</w:t>
+      </w:r>
+      <w:proofErr w:type="gramEnd"/>
+      <w:r>
+        <w:rPr>
+          <w:rFonts w:ascii="Century Schoolbook" w:hAnsi="Century Schoolbook"/>
+        </w:rPr>
+        <w:t xml:space="preserve"> using the point quote table, however the player’s score for the hole would use the player’s handicap for that hole to determine score. I.E. The player’s net score is used when calculating the player’s points.</w:t>
+      </w:r>
+    </w:p>
+    <w:p>
+      <w:pPr>
+        <w:rPr>
+          <w:rFonts w:ascii="Century Schoolbook" w:hAnsi="Century Schoolbook"/>
+        </w:rPr>
+      </w:pPr>
+      <w:r>
+        <w:rPr>
+          <w:rFonts w:ascii="Century Schoolbook" w:hAnsi="Century Schoolbook"/>
+        </w:rPr>
+        <w:t>Display player gross score – Score enter for the hole.</w:t>
+      </w:r>
+    </w:p>
+    <w:p>
+      <w:pPr>
+        <w:rPr>
+          <w:rFonts w:ascii="Century Schoolbook" w:hAnsi="Century Schoolbook"/>
+        </w:rPr>
+      </w:pPr>
+      <w:r>
+        <w:rPr>
+          <w:rFonts w:ascii="Century Schoolbook" w:hAnsi="Century Schoolbook"/>
+        </w:rPr>
+        <w:t xml:space="preserve">Display player net score – gross score – </w:t>
+      </w:r>
+      <w:proofErr w:type="gramStart"/>
+      <w:r>
+        <w:rPr>
+          <w:rFonts w:ascii="Century Schoolbook" w:hAnsi="Century Schoolbook"/>
+        </w:rPr>
+        <w:t>strokes</w:t>
+      </w:r>
+      <w:proofErr w:type="gramEnd"/>
+    </w:p>
+    <w:p>
+      <w:pPr>
+        <w:rPr>
+          <w:rFonts w:ascii="Century Schoolbook" w:hAnsi="Century Schoolbook"/>
+        </w:rPr>
+      </w:pPr>
+      <w:r>
+        <w:rPr>
+          <w:rFonts w:ascii="Century Schoolbook" w:hAnsi="Century Schoolbook"/>
+        </w:rPr>
+        <w:t>Stableford</w:t>
+      </w:r>
+      <w:r>
+        <w:rPr>
+          <w:rFonts w:ascii="Century Schoolbook" w:hAnsi="Century Schoolbook"/>
+        </w:rPr>
+        <w:t xml:space="preserve"> score – net score used to lookup points in the point table.</w:t>
+      </w:r>
+    </w:p>
+    <w:p>
+      <w:pPr>
+        <w:rPr>
+          <w:rFonts w:ascii="Century Schoolbook" w:hAnsi="Century Schoolbook"/>
+        </w:rPr>
+      </w:pPr>
+      <w:r>
+        <w:rPr>
+          <w:rFonts w:ascii="Century Schoolbook" w:hAnsi="Century Schoolbook"/>
+        </w:rPr>
+        <w:t>Pt Quote score – gross score used to lookup points in the point table.</w:t>
+      </w:r>
+    </w:p>
+    <w:p>
+      <w:pPr>
+        <w:rPr>
+          <w:rFonts w:ascii="Century Schoolbook" w:hAnsi="Century Schoolbook"/>
+        </w:rPr>
+      </w:pPr>
+      <w:r>
+        <w:rPr>
+          <w:rFonts w:ascii="Century Schoolbook" w:hAnsi="Century Schoolbook"/>
+        </w:rPr>
+        <w:t>Team Scoring</w:t>
+      </w:r>
+    </w:p>
+    <w:p>
+      <w:pPr>
+        <w:rPr>
+          <w:rFonts w:ascii="Century Schoolbook" w:hAnsi="Century Schoolbook"/>
+        </w:rPr>
+      </w:pPr>
+      <w:r>
+        <w:rPr>
+          <w:rFonts w:ascii="Century Schoolbook" w:hAnsi="Century Schoolbook"/>
+        </w:rPr>
+        <w:t>Display Team gross score – total select player’s net score minus par.</w:t>
+      </w:r>
+      <w:r>
+        <w:rPr>
+          <w:rFonts w:ascii="Century Schoolbook" w:hAnsi="Century Schoolbook"/>
+        </w:rPr>
+        <w:br/>
+        <w:t>Used holds the number of selected players.</w:t>
+      </w:r>
+    </w:p>
+    <w:p>
+      <w:pPr>
+        <w:rPr>
+          <w:rFonts w:ascii="Century Schoolbook" w:hAnsi="Century Schoolbook"/>
+        </w:rPr>
+      </w:pPr>
+      <w:r>
+        <w:rPr>
+          <w:rFonts w:ascii="Century Schoolbook" w:hAnsi="Century Schoolbook"/>
+        </w:rPr>
+        <w:t xml:space="preserve">Display Team net score – total select player’s net score. </w:t>
+      </w:r>
+      <w:r>
+        <w:rPr>
+          <w:rFonts w:ascii="Century Schoolbook" w:hAnsi="Century Schoolbook"/>
+        </w:rPr>
+        <w:br/>
+        <w:t>Used holds the number of selected players.</w:t>
+      </w:r>
+    </w:p>
+    <w:p>
+      <w:pPr>
+        <w:rPr>
+          <w:rFonts w:ascii="Century Schoolbook" w:hAnsi="Century Schoolbook"/>
+        </w:rPr>
+      </w:pPr>
+      <w:r>
+        <w:rPr>
+          <w:rFonts w:ascii="Century Schoolbook" w:hAnsi="Century Schoolbook"/>
+        </w:rPr>
+        <w:t xml:space="preserve">Display </w:t>
+      </w:r>
+      <w:r>
+        <w:rPr>
+          <w:rFonts w:ascii="Century Schoolbook" w:hAnsi="Century Schoolbook"/>
+        </w:rPr>
+        <w:t>Stableford</w:t>
+      </w:r>
+      <w:r>
+        <w:rPr>
+          <w:rFonts w:ascii="Century Schoolbook" w:hAnsi="Century Schoolbook"/>
+        </w:rPr>
+        <w:t xml:space="preserve"> net score – total all player’s points.</w:t>
+      </w:r>
+      <w:r>
+        <w:rPr>
+          <w:rFonts w:ascii="Century Schoolbook" w:hAnsi="Century Schoolbook"/>
+        </w:rPr>
+        <w:br/>
+        <w:t>Used holds the points for the selected players – double, count the score twice.</w:t>
+      </w:r>
+    </w:p>
+    <w:p>
+      <w:pPr>
+        <w:rPr>
+          <w:rFonts w:ascii="Century Schoolbook" w:hAnsi="Century Schoolbook"/>
+        </w:rPr>
+      </w:pPr>
+      <w:r>
+        <w:rPr>
+          <w:rFonts w:ascii="Century Schoolbook" w:hAnsi="Century Schoolbook"/>
+        </w:rPr>
+        <w:t xml:space="preserve">Display </w:t>
+      </w:r>
+      <w:r>
+        <w:rPr>
+          <w:rFonts w:ascii="Century Schoolbook" w:hAnsi="Century Schoolbook"/>
+        </w:rPr>
+        <w:t xml:space="preserve">Point Quote </w:t>
+      </w:r>
+      <w:r>
+        <w:rPr>
+          <w:rFonts w:ascii="Century Schoolbook" w:hAnsi="Century Schoolbook"/>
+        </w:rPr>
+        <w:t>gross score – total all player’s points.</w:t>
+      </w:r>
+      <w:r>
+        <w:rPr>
+          <w:rFonts w:ascii="Century Schoolbook" w:hAnsi="Century Schoolbook"/>
+        </w:rPr>
+        <w:br/>
+        <w:t>Used holds the points for the selected players – double, count the score twice.</w:t>
+      </w:r>
+    </w:p>
+    <w:p>
+      <w:pPr>
+        <w:rPr>
+          <w:rFonts w:ascii="Century Schoolbook" w:hAnsi="Century Schoolbook"/>
+        </w:rPr>
+      </w:pPr>
+    </w:p>
+    <w:p>
+      <w:pPr>
+        <w:rPr>
+          <w:rFonts w:ascii="Century Schoolbook" w:hAnsi="Century Schoolbook"/>
+        </w:rPr>
+      </w:pPr>
+    </w:p>
+    <w:p/>
     <w:sectPr>
       <w:pgSz w:w="12240" w:h="15840" w:code="1"/>
       <w:pgMar w:top="720" w:right="720" w:bottom="720" w:left="720" w:header="720" w:footer="720" w:gutter="0"/>
@@ -1765,7 +2624,7 @@
 </file>
 
 <file path=word/numbering.xml><?xml version="1.0" encoding="utf-8"?>
-<w:numbering xmlns:wpc="http://schemas.microsoft.com/office/word/2010/wordprocessingCanvas" xmlns:cx="http://schemas.microsoft.com/office/drawing/2014/chartex" xmlns:cx1="http://schemas.microsoft.com/office/drawing/2015/9/8/chartex" xmlns:cx2="http://schemas.microsoft.com/office/drawing/2015/10/21/chartex" xmlns:cx3="http://schemas.microsoft.com/office/drawing/2016/5/9/chartex" xmlns:cx4="http://schemas.microsoft.com/office/drawing/2016/5/10/chartex" xmlns:cx5="http://schemas.microsoft.com/office/drawing/2016/5/11/chartex" xmlns:cx6="http://schemas.microsoft.com/office/drawing/2016/5/12/chartex" xmlns:cx7="http://schemas.microsoft.com/office/drawing/2016/5/13/chartex" xmlns:cx8="http://schemas.microsoft.com/office/drawing/2016/5/14/chartex" xmlns:mc="http://schemas.openxmlformats.org/markup-compatibility/2006" xmlns:aink="http://schemas.microsoft.com/office/drawing/2016/ink" xmlns:am3d="http://schemas.microsoft.com/office/drawing/2017/model3d" xmlns:o="urn:schemas-microsoft-com:office:office" xmlns:oel="http://schemas.microsoft.com/office/2019/extlst" xmlns:r="http://schemas.openxmlformats.org/officeDocument/2006/relationships" xmlns:m="http://schemas.openxmlformats.org/officeDocument/2006/math" xmlns:v="urn:schemas-microsoft-com:vml" xmlns:wp14="http://schemas.microsoft.com/office/word/2010/wordprocessingDrawing" xmlns:wp="http://schemas.openxmlformats.org/drawingml/2006/wordprocessingDrawing" xmlns:w10="urn:schemas-microsoft-com:office:word" xmlns:w="http://schemas.openxmlformats.org/wordprocessingml/2006/main" xmlns:w14="http://schemas.microsoft.com/office/word/2010/wordml" xmlns:w15="http://schemas.microsoft.com/office/word/2012/wordml" xmlns:w16cex="http://schemas.microsoft.com/office/word/2018/wordml/cex" xmlns:w16cid="http://schemas.microsoft.com/office/word/2016/wordml/cid" xmlns:w16="http://schemas.microsoft.com/office/word/2018/wordml" xmlns:w16sdtdh="http://schemas.microsoft.com/office/word/2020/wordml/sdtdatahash" xmlns:w16se="http://schemas.microsoft.com/office/word/2015/wordml/symex" xmlns:wpg="http://schemas.microsoft.com/office/word/2010/wordprocessingGroup" xmlns:wpi="http://schemas.microsoft.com/office/word/2010/wordprocessingInk" xmlns:wne="http://schemas.microsoft.com/office/word/2006/wordml" xmlns:wps="http://schemas.microsoft.com/office/word/2010/wordprocessingShape" mc:Ignorable="w14 w15 w16se w16cid w16 w16cex w16sdtdh wp14">
+<w:numbering xmlns:wpc="http://schemas.microsoft.com/office/word/2010/wordprocessingCanvas" xmlns:cx="http://schemas.microsoft.com/office/drawing/2014/chartex" xmlns:cx1="http://schemas.microsoft.com/office/drawing/2015/9/8/chartex" xmlns:cx2="http://schemas.microsoft.com/office/drawing/2015/10/21/chartex" xmlns:cx3="http://schemas.microsoft.com/office/drawing/2016/5/9/chartex" xmlns:cx4="http://schemas.microsoft.com/office/drawing/2016/5/10/chartex" xmlns:cx5="http://schemas.microsoft.com/office/drawing/2016/5/11/chartex" xmlns:cx6="http://schemas.microsoft.com/office/drawing/2016/5/12/chartex" xmlns:cx7="http://schemas.microsoft.com/office/drawing/2016/5/13/chartex" xmlns:cx8="http://schemas.microsoft.com/office/drawing/2016/5/14/chartex" xmlns:mc="http://schemas.openxmlformats.org/markup-compatibility/2006" xmlns:aink="http://schemas.microsoft.com/office/drawing/2016/ink" xmlns:am3d="http://schemas.microsoft.com/office/drawing/2017/model3d" xmlns:o="urn:schemas-microsoft-com:office:office" xmlns:oel="http://schemas.microsoft.com/office/2019/extlst" xmlns:r="http://schemas.openxmlformats.org/officeDocument/2006/relationships" xmlns:m="http://schemas.openxmlformats.org/officeDocument/2006/math" xmlns:v="urn:schemas-microsoft-com:vml" xmlns:wp14="http://schemas.microsoft.com/office/word/2010/wordprocessingDrawing" xmlns:wp="http://schemas.openxmlformats.org/drawingml/2006/wordprocessingDrawing" xmlns:w10="urn:schemas-microsoft-com:office:word" xmlns:w="http://schemas.openxmlformats.org/wordprocessingml/2006/main" xmlns:w14="http://schemas.microsoft.com/office/word/2010/wordml" xmlns:w15="http://schemas.microsoft.com/office/word/2012/wordml" xmlns:w16cex="http://schemas.microsoft.com/office/word/2018/wordml/cex" xmlns:w16cid="http://schemas.microsoft.com/office/word/2016/wordml/cid" xmlns:w16="http://schemas.microsoft.com/office/word/2018/wordml" xmlns:w16du="http://schemas.microsoft.com/office/word/2023/wordml/word16du" xmlns:w16sdtdh="http://schemas.microsoft.com/office/word/2020/wordml/sdtdatahash" xmlns:w16se="http://schemas.microsoft.com/office/word/2015/wordml/symex" xmlns:wpg="http://schemas.microsoft.com/office/word/2010/wordprocessingGroup" xmlns:wpi="http://schemas.microsoft.com/office/word/2010/wordprocessingInk" xmlns:wne="http://schemas.microsoft.com/office/word/2006/wordml" xmlns:wps="http://schemas.microsoft.com/office/word/2010/wordprocessingShape" mc:Ignorable="w14 w15 w16se w16cid w16 w16cex w16sdtdh w16du wp14">
   <w:abstractNum w:abstractNumId="0" w15:restartNumberingAfterBreak="0">
     <w:nsid w:val="04C107E8"/>
     <w:multiLevelType w:val="hybridMultilevel"/>
@@ -2624,7 +3483,7 @@
 </file>
 
 <file path=word/styles.xml><?xml version="1.0" encoding="utf-8"?>
-<w:styles xmlns:mc="http://schemas.openxmlformats.org/markup-compatibility/2006" xmlns:r="http://schemas.openxmlformats.org/officeDocument/2006/relationships" xmlns:w="http://schemas.openxmlformats.org/wordprocessingml/2006/main" xmlns:w14="http://schemas.microsoft.com/office/word/2010/wordml" xmlns:w15="http://schemas.microsoft.com/office/word/2012/wordml" xmlns:w16cex="http://schemas.microsoft.com/office/word/2018/wordml/cex" xmlns:w16cid="http://schemas.microsoft.com/office/word/2016/wordml/cid" xmlns:w16="http://schemas.microsoft.com/office/word/2018/wordml" xmlns:w16sdtdh="http://schemas.microsoft.com/office/word/2020/wordml/sdtdatahash" xmlns:w16se="http://schemas.microsoft.com/office/word/2015/wordml/symex" mc:Ignorable="w14 w15 w16se w16cid w16 w16cex w16sdtdh">
+<w:styles xmlns:mc="http://schemas.openxmlformats.org/markup-compatibility/2006" xmlns:r="http://schemas.openxmlformats.org/officeDocument/2006/relationships" xmlns:w="http://schemas.openxmlformats.org/wordprocessingml/2006/main" xmlns:w14="http://schemas.microsoft.com/office/word/2010/wordml" xmlns:w15="http://schemas.microsoft.com/office/word/2012/wordml" xmlns:w16cex="http://schemas.microsoft.com/office/word/2018/wordml/cex" xmlns:w16cid="http://schemas.microsoft.com/office/word/2016/wordml/cid" xmlns:w16="http://schemas.microsoft.com/office/word/2018/wordml" xmlns:w16du="http://schemas.microsoft.com/office/word/2023/wordml/word16du" xmlns:w16sdtdh="http://schemas.microsoft.com/office/word/2020/wordml/sdtdatahash" xmlns:w16se="http://schemas.microsoft.com/office/word/2015/wordml/symex" mc:Ignorable="w14 w15 w16se w16cid w16 w16cex w16sdtdh w16du">
   <w:docDefaults>
     <w:rPrDefault>
       <w:rPr>
@@ -2797,7 +3656,7 @@
     <w:lsdException w:name="Table Web 2" w:semiHidden="1" w:unhideWhenUsed="1"/>
     <w:lsdException w:name="Table Web 3" w:semiHidden="1" w:unhideWhenUsed="1"/>
     <w:lsdException w:name="Balloon Text" w:semiHidden="1" w:unhideWhenUsed="1"/>
-    <w:lsdException w:name="Table Grid" w:uiPriority="59"/>
+    <w:lsdException w:name="Table Grid" w:uiPriority="39"/>
     <w:lsdException w:name="Table Theme" w:semiHidden="1" w:unhideWhenUsed="1"/>
     <w:lsdException w:name="Placeholder Text" w:semiHidden="1"/>
     <w:lsdException w:name="No Spacing" w:uiPriority="1" w:qFormat="1"/>
@@ -3249,6 +4108,30 @@
       <w:color w:val="243F60" w:themeColor="accent1" w:themeShade="7F"/>
     </w:rPr>
   </w:style>
+  <w:style w:type="table" w:styleId="TableGrid">
+    <w:name w:val="Table Grid"/>
+    <w:basedOn w:val="TableNormal"/>
+    <w:uiPriority w:val="39"/>
+    <w:rsid w:val="006C7E18"/>
+    <w:pPr>
+      <w:spacing w:after="0" w:line="240" w:lineRule="auto"/>
+    </w:pPr>
+    <w:rPr>
+      <w:rFonts w:asciiTheme="minorHAnsi" w:hAnsiTheme="minorHAnsi" w:cstheme="minorBidi"/>
+      <w:sz w:val="22"/>
+      <w:szCs w:val="22"/>
+    </w:rPr>
+    <w:tblPr>
+      <w:tblBorders>
+        <w:top w:val="single" w:sz="4" w:space="0" w:color="auto"/>
+        <w:left w:val="single" w:sz="4" w:space="0" w:color="auto"/>
+        <w:bottom w:val="single" w:sz="4" w:space="0" w:color="auto"/>
+        <w:right w:val="single" w:sz="4" w:space="0" w:color="auto"/>
+        <w:insideH w:val="single" w:sz="4" w:space="0" w:color="auto"/>
+        <w:insideV w:val="single" w:sz="4" w:space="0" w:color="auto"/>
+      </w:tblBorders>
+    </w:tblPr>
+  </w:style>
 </w:styles>
 </file>
 

</xml_diff>

<commit_message>
May 14, 2024 bug fixes Team total still not working
</commit_message>
<xml_diff>
--- a/Documentation/TeamScoreFunctionalSpec.docx
+++ b/Documentation/TeamScoreFunctionalSpec.docx
@@ -1,6 +1,6 @@
 
 <file path=word/document.xml><?xml version="1.0" encoding="utf-8"?>
-<w:document xmlns:wpc="http://schemas.microsoft.com/office/word/2010/wordprocessingCanvas" xmlns:cx="http://schemas.microsoft.com/office/drawing/2014/chartex" xmlns:cx1="http://schemas.microsoft.com/office/drawing/2015/9/8/chartex" xmlns:cx2="http://schemas.microsoft.com/office/drawing/2015/10/21/chartex" xmlns:cx3="http://schemas.microsoft.com/office/drawing/2016/5/9/chartex" xmlns:cx4="http://schemas.microsoft.com/office/drawing/2016/5/10/chartex" xmlns:cx5="http://schemas.microsoft.com/office/drawing/2016/5/11/chartex" xmlns:cx6="http://schemas.microsoft.com/office/drawing/2016/5/12/chartex" xmlns:cx7="http://schemas.microsoft.com/office/drawing/2016/5/13/chartex" xmlns:cx8="http://schemas.microsoft.com/office/drawing/2016/5/14/chartex" xmlns:mc="http://schemas.openxmlformats.org/markup-compatibility/2006" xmlns:aink="http://schemas.microsoft.com/office/drawing/2016/ink" xmlns:am3d="http://schemas.microsoft.com/office/drawing/2017/model3d" xmlns:o="urn:schemas-microsoft-com:office:office" xmlns:oel="http://schemas.microsoft.com/office/2019/extlst" xmlns:r="http://schemas.openxmlformats.org/officeDocument/2006/relationships" xmlns:m="http://schemas.openxmlformats.org/officeDocument/2006/math" xmlns:v="urn:schemas-microsoft-com:vml" xmlns:wp14="http://schemas.microsoft.com/office/word/2010/wordprocessingDrawing" xmlns:wp="http://schemas.openxmlformats.org/drawingml/2006/wordprocessingDrawing" xmlns:w10="urn:schemas-microsoft-com:office:word" xmlns:w="http://schemas.openxmlformats.org/wordprocessingml/2006/main" xmlns:w14="http://schemas.microsoft.com/office/word/2010/wordml" xmlns:w15="http://schemas.microsoft.com/office/word/2012/wordml" xmlns:w16cex="http://schemas.microsoft.com/office/word/2018/wordml/cex" xmlns:w16cid="http://schemas.microsoft.com/office/word/2016/wordml/cid" xmlns:w16="http://schemas.microsoft.com/office/word/2018/wordml" xmlns:w16sdtdh="http://schemas.microsoft.com/office/word/2020/wordml/sdtdatahash" xmlns:w16se="http://schemas.microsoft.com/office/word/2015/wordml/symex" xmlns:wpg="http://schemas.microsoft.com/office/word/2010/wordprocessingGroup" xmlns:wpi="http://schemas.microsoft.com/office/word/2010/wordprocessingInk" xmlns:wne="http://schemas.microsoft.com/office/word/2006/wordml" xmlns:wps="http://schemas.microsoft.com/office/word/2010/wordprocessingShape" mc:Ignorable="w14 w15 w16se w16cid w16 w16cex w16sdtdh wp14">
+<w:document xmlns:wpc="http://schemas.microsoft.com/office/word/2010/wordprocessingCanvas" xmlns:cx="http://schemas.microsoft.com/office/drawing/2014/chartex" xmlns:cx1="http://schemas.microsoft.com/office/drawing/2015/9/8/chartex" xmlns:cx2="http://schemas.microsoft.com/office/drawing/2015/10/21/chartex" xmlns:cx3="http://schemas.microsoft.com/office/drawing/2016/5/9/chartex" xmlns:cx4="http://schemas.microsoft.com/office/drawing/2016/5/10/chartex" xmlns:cx5="http://schemas.microsoft.com/office/drawing/2016/5/11/chartex" xmlns:cx6="http://schemas.microsoft.com/office/drawing/2016/5/12/chartex" xmlns:cx7="http://schemas.microsoft.com/office/drawing/2016/5/13/chartex" xmlns:cx8="http://schemas.microsoft.com/office/drawing/2016/5/14/chartex" xmlns:mc="http://schemas.openxmlformats.org/markup-compatibility/2006" xmlns:aink="http://schemas.microsoft.com/office/drawing/2016/ink" xmlns:am3d="http://schemas.microsoft.com/office/drawing/2017/model3d" xmlns:o="urn:schemas-microsoft-com:office:office" xmlns:oel="http://schemas.microsoft.com/office/2019/extlst" xmlns:r="http://schemas.openxmlformats.org/officeDocument/2006/relationships" xmlns:m="http://schemas.openxmlformats.org/officeDocument/2006/math" xmlns:v="urn:schemas-microsoft-com:vml" xmlns:wp14="http://schemas.microsoft.com/office/word/2010/wordprocessingDrawing" xmlns:wp="http://schemas.openxmlformats.org/drawingml/2006/wordprocessingDrawing" xmlns:w10="urn:schemas-microsoft-com:office:word" xmlns:w="http://schemas.openxmlformats.org/wordprocessingml/2006/main" xmlns:w14="http://schemas.microsoft.com/office/word/2010/wordml" xmlns:w15="http://schemas.microsoft.com/office/word/2012/wordml" xmlns:w16cex="http://schemas.microsoft.com/office/word/2018/wordml/cex" xmlns:w16cid="http://schemas.microsoft.com/office/word/2016/wordml/cid" xmlns:w16="http://schemas.microsoft.com/office/word/2018/wordml" xmlns:w16du="http://schemas.microsoft.com/office/word/2023/wordml/word16du" xmlns:w16sdtdh="http://schemas.microsoft.com/office/word/2020/wordml/sdtdatahash" xmlns:w16se="http://schemas.microsoft.com/office/word/2015/wordml/symex" xmlns:wpg="http://schemas.microsoft.com/office/word/2010/wordprocessingGroup" xmlns:wpi="http://schemas.microsoft.com/office/word/2010/wordprocessingInk" xmlns:wne="http://schemas.microsoft.com/office/word/2006/wordml" xmlns:wps="http://schemas.microsoft.com/office/word/2010/wordprocessingShape" mc:Ignorable="w14 w15 w16se w16cid w16 w16cex w16sdtdh w16du wp14">
   <w:body>
     <w:p>
       <w:r>
@@ -407,15 +407,7 @@
         <w:t>scoring</w:t>
       </w:r>
       <w:r>
-        <w:t xml:space="preserve"> the game.  If the saved golf course no longer </w:t>
-      </w:r>
-      <w:proofErr w:type="gramStart"/>
-      <w:r>
-        <w:t>exists</w:t>
-      </w:r>
-      <w:proofErr w:type="gramEnd"/>
-      <w:r>
-        <w:t xml:space="preserve"> then the user will be provided with </w:t>
+        <w:t xml:space="preserve"> the game.  If the saved golf course no longer exists then the user will be provided with </w:t>
       </w:r>
       <w:r>
         <w:t>a “Select</w:t>
@@ -1091,31 +1083,7 @@
           <w:szCs w:val="24"/>
         </w:rPr>
         <w:lastRenderedPageBreak/>
-        <w:t xml:space="preserve">Course Detail – will display the course name, </w:t>
-      </w:r>
-      <w:proofErr w:type="gramStart"/>
-      <w:r>
-        <w:rPr>
-          <w:rStyle w:val="Heading2Char"/>
-          <w:rFonts w:ascii="Times New Roman" w:eastAsiaTheme="minorHAnsi" w:hAnsi="Times New Roman" w:cs="Times New Roman"/>
-          <w:color w:val="auto"/>
-          <w:kern w:val="2"/>
-          <w:sz w:val="24"/>
-          <w:szCs w:val="24"/>
-        </w:rPr>
-        <w:t>par</w:t>
-      </w:r>
-      <w:proofErr w:type="gramEnd"/>
-      <w:r>
-        <w:rPr>
-          <w:rStyle w:val="Heading2Char"/>
-          <w:rFonts w:ascii="Times New Roman" w:eastAsiaTheme="minorHAnsi" w:hAnsi="Times New Roman" w:cs="Times New Roman"/>
-          <w:color w:val="auto"/>
-          <w:kern w:val="2"/>
-          <w:sz w:val="24"/>
-          <w:szCs w:val="24"/>
-        </w:rPr>
-        <w:t>, and handicaps for each hole.</w:t>
+        <w:t>Course Detail – will display the course name, par, and handicaps for each hole.</w:t>
       </w:r>
     </w:p>
     <w:p>
@@ -1411,6 +1379,20 @@
       </w:r>
     </w:p>
     <w:p>
+      <w:r>
+        <w:t>Handicaps are factored in when playing a Stableford event</w:t>
+      </w:r>
+      <w:r>
+        <w:t xml:space="preserve">. </w:t>
+      </w:r>
+      <w:r>
+        <w:t>Therefore,</w:t>
+      </w:r>
+      <w:r>
+        <w:t xml:space="preserve"> the points for a Stableford game are determined by the player’s net score.</w:t>
+      </w:r>
+    </w:p>
+    <w:p>
       <w:pPr>
         <w:pStyle w:val="NoSpacing"/>
       </w:pPr>
@@ -1427,7 +1409,16 @@
         </w:numPr>
       </w:pPr>
       <w:r>
-        <w:t>0 Points – Double Bogey or Worse (Two strokes or more over par)</w:t>
+        <w:t xml:space="preserve">-1 Points – Other </w:t>
+      </w:r>
+      <w:r>
+        <w:t>–</w:t>
+      </w:r>
+      <w:r>
+        <w:t xml:space="preserve"> </w:t>
+      </w:r>
+      <w:r>
+        <w:t>Triple Bogey</w:t>
       </w:r>
     </w:p>
     <w:p>
@@ -1439,7 +1430,7 @@
         </w:numPr>
       </w:pPr>
       <w:r>
-        <w:t>1 Point – Bogey (One stroke over par)</w:t>
+        <w:t>0 Points – Double Bogey or Worse (Two strokes or more over par)</w:t>
       </w:r>
     </w:p>
     <w:p>
@@ -1451,7 +1442,7 @@
         </w:numPr>
       </w:pPr>
       <w:r>
-        <w:t>2 Points – Par</w:t>
+        <w:t>1 Point – Bogey (One stroke over par)</w:t>
       </w:r>
     </w:p>
     <w:p>
@@ -1463,7 +1454,7 @@
         </w:numPr>
       </w:pPr>
       <w:r>
-        <w:t>3 Points – Birdie (One stroke under par)</w:t>
+        <w:t>2 Points – Par</w:t>
       </w:r>
     </w:p>
     <w:p>
@@ -1475,7 +1466,7 @@
         </w:numPr>
       </w:pPr>
       <w:r>
-        <w:t>4 Points – Eagle (Two strokes under par)</w:t>
+        <w:t>3 Points – Birdie (One stroke under par)</w:t>
       </w:r>
     </w:p>
     <w:p>
@@ -1487,7 +1478,7 @@
         </w:numPr>
       </w:pPr>
       <w:r>
-        <w:t>5 Points – Albatross/Double Eagle (Three strokes under par)</w:t>
+        <w:t>4 Points – Eagle (Two strokes under par)</w:t>
       </w:r>
     </w:p>
     <w:p>
@@ -1499,6 +1490,18 @@
         </w:numPr>
       </w:pPr>
       <w:r>
+        <w:t>5 Points – Albatross/Double Eagle (Three strokes under par)</w:t>
+      </w:r>
+    </w:p>
+    <w:p>
+      <w:pPr>
+        <w:pStyle w:val="NoSpacing"/>
+        <w:numPr>
+          <w:ilvl w:val="0"/>
+          <w:numId w:val="6"/>
+        </w:numPr>
+      </w:pPr>
+      <w:r>
         <w:t>6 Points – Condor (Four strokes under par)</w:t>
       </w:r>
     </w:p>
@@ -1568,16 +1571,11 @@
       <w:pPr>
         <w:pStyle w:val="NoSpacing"/>
       </w:pPr>
-      <w:proofErr w:type="gramStart"/>
       <w:r>
         <w:t>P</w:t>
       </w:r>
       <w:r>
-        <w:t>utt</w:t>
-      </w:r>
-      <w:proofErr w:type="gramEnd"/>
-      <w:r>
-        <w:t xml:space="preserve"> made longer than the flagstick.</w:t>
+        <w:t>utt made longer than the flagstick.</w:t>
       </w:r>
     </w:p>
     <w:p>
@@ -1728,15 +1726,7 @@
       </w:r>
       <w:r>
         <w:tab/>
-        <w:t xml:space="preserve">Player record - Player Name, handicap, and </w:t>
-      </w:r>
-      <w:proofErr w:type="gramStart"/>
-      <w:r>
-        <w:t>18 hole</w:t>
-      </w:r>
-      <w:proofErr w:type="gramEnd"/>
-      <w:r>
-        <w:t xml:space="preserve"> scores</w:t>
+        <w:t>Player record - Player Name, handicap, and 18 hole scores</w:t>
       </w:r>
       <w:r>
         <w:br/>
@@ -1765,7 +1755,7 @@
 </file>
 
 <file path=word/numbering.xml><?xml version="1.0" encoding="utf-8"?>
-<w:numbering xmlns:wpc="http://schemas.microsoft.com/office/word/2010/wordprocessingCanvas" xmlns:cx="http://schemas.microsoft.com/office/drawing/2014/chartex" xmlns:cx1="http://schemas.microsoft.com/office/drawing/2015/9/8/chartex" xmlns:cx2="http://schemas.microsoft.com/office/drawing/2015/10/21/chartex" xmlns:cx3="http://schemas.microsoft.com/office/drawing/2016/5/9/chartex" xmlns:cx4="http://schemas.microsoft.com/office/drawing/2016/5/10/chartex" xmlns:cx5="http://schemas.microsoft.com/office/drawing/2016/5/11/chartex" xmlns:cx6="http://schemas.microsoft.com/office/drawing/2016/5/12/chartex" xmlns:cx7="http://schemas.microsoft.com/office/drawing/2016/5/13/chartex" xmlns:cx8="http://schemas.microsoft.com/office/drawing/2016/5/14/chartex" xmlns:mc="http://schemas.openxmlformats.org/markup-compatibility/2006" xmlns:aink="http://schemas.microsoft.com/office/drawing/2016/ink" xmlns:am3d="http://schemas.microsoft.com/office/drawing/2017/model3d" xmlns:o="urn:schemas-microsoft-com:office:office" xmlns:oel="http://schemas.microsoft.com/office/2019/extlst" xmlns:r="http://schemas.openxmlformats.org/officeDocument/2006/relationships" xmlns:m="http://schemas.openxmlformats.org/officeDocument/2006/math" xmlns:v="urn:schemas-microsoft-com:vml" xmlns:wp14="http://schemas.microsoft.com/office/word/2010/wordprocessingDrawing" xmlns:wp="http://schemas.openxmlformats.org/drawingml/2006/wordprocessingDrawing" xmlns:w10="urn:schemas-microsoft-com:office:word" xmlns:w="http://schemas.openxmlformats.org/wordprocessingml/2006/main" xmlns:w14="http://schemas.microsoft.com/office/word/2010/wordml" xmlns:w15="http://schemas.microsoft.com/office/word/2012/wordml" xmlns:w16cex="http://schemas.microsoft.com/office/word/2018/wordml/cex" xmlns:w16cid="http://schemas.microsoft.com/office/word/2016/wordml/cid" xmlns:w16="http://schemas.microsoft.com/office/word/2018/wordml" xmlns:w16sdtdh="http://schemas.microsoft.com/office/word/2020/wordml/sdtdatahash" xmlns:w16se="http://schemas.microsoft.com/office/word/2015/wordml/symex" xmlns:wpg="http://schemas.microsoft.com/office/word/2010/wordprocessingGroup" xmlns:wpi="http://schemas.microsoft.com/office/word/2010/wordprocessingInk" xmlns:wne="http://schemas.microsoft.com/office/word/2006/wordml" xmlns:wps="http://schemas.microsoft.com/office/word/2010/wordprocessingShape" mc:Ignorable="w14 w15 w16se w16cid w16 w16cex w16sdtdh wp14">
+<w:numbering xmlns:wpc="http://schemas.microsoft.com/office/word/2010/wordprocessingCanvas" xmlns:cx="http://schemas.microsoft.com/office/drawing/2014/chartex" xmlns:cx1="http://schemas.microsoft.com/office/drawing/2015/9/8/chartex" xmlns:cx2="http://schemas.microsoft.com/office/drawing/2015/10/21/chartex" xmlns:cx3="http://schemas.microsoft.com/office/drawing/2016/5/9/chartex" xmlns:cx4="http://schemas.microsoft.com/office/drawing/2016/5/10/chartex" xmlns:cx5="http://schemas.microsoft.com/office/drawing/2016/5/11/chartex" xmlns:cx6="http://schemas.microsoft.com/office/drawing/2016/5/12/chartex" xmlns:cx7="http://schemas.microsoft.com/office/drawing/2016/5/13/chartex" xmlns:cx8="http://schemas.microsoft.com/office/drawing/2016/5/14/chartex" xmlns:mc="http://schemas.openxmlformats.org/markup-compatibility/2006" xmlns:aink="http://schemas.microsoft.com/office/drawing/2016/ink" xmlns:am3d="http://schemas.microsoft.com/office/drawing/2017/model3d" xmlns:o="urn:schemas-microsoft-com:office:office" xmlns:oel="http://schemas.microsoft.com/office/2019/extlst" xmlns:r="http://schemas.openxmlformats.org/officeDocument/2006/relationships" xmlns:m="http://schemas.openxmlformats.org/officeDocument/2006/math" xmlns:v="urn:schemas-microsoft-com:vml" xmlns:wp14="http://schemas.microsoft.com/office/word/2010/wordprocessingDrawing" xmlns:wp="http://schemas.openxmlformats.org/drawingml/2006/wordprocessingDrawing" xmlns:w10="urn:schemas-microsoft-com:office:word" xmlns:w="http://schemas.openxmlformats.org/wordprocessingml/2006/main" xmlns:w14="http://schemas.microsoft.com/office/word/2010/wordml" xmlns:w15="http://schemas.microsoft.com/office/word/2012/wordml" xmlns:w16cex="http://schemas.microsoft.com/office/word/2018/wordml/cex" xmlns:w16cid="http://schemas.microsoft.com/office/word/2016/wordml/cid" xmlns:w16="http://schemas.microsoft.com/office/word/2018/wordml" xmlns:w16du="http://schemas.microsoft.com/office/word/2023/wordml/word16du" xmlns:w16sdtdh="http://schemas.microsoft.com/office/word/2020/wordml/sdtdatahash" xmlns:w16se="http://schemas.microsoft.com/office/word/2015/wordml/symex" xmlns:wpg="http://schemas.microsoft.com/office/word/2010/wordprocessingGroup" xmlns:wpi="http://schemas.microsoft.com/office/word/2010/wordprocessingInk" xmlns:wne="http://schemas.microsoft.com/office/word/2006/wordml" xmlns:wps="http://schemas.microsoft.com/office/word/2010/wordprocessingShape" mc:Ignorable="w14 w15 w16se w16cid w16 w16cex w16sdtdh w16du wp14">
   <w:abstractNum w:abstractNumId="0" w15:restartNumberingAfterBreak="0">
     <w:nsid w:val="04C107E8"/>
     <w:multiLevelType w:val="hybridMultilevel"/>
@@ -2624,7 +2614,7 @@
 </file>
 
 <file path=word/styles.xml><?xml version="1.0" encoding="utf-8"?>
-<w:styles xmlns:mc="http://schemas.openxmlformats.org/markup-compatibility/2006" xmlns:r="http://schemas.openxmlformats.org/officeDocument/2006/relationships" xmlns:w="http://schemas.openxmlformats.org/wordprocessingml/2006/main" xmlns:w14="http://schemas.microsoft.com/office/word/2010/wordml" xmlns:w15="http://schemas.microsoft.com/office/word/2012/wordml" xmlns:w16cex="http://schemas.microsoft.com/office/word/2018/wordml/cex" xmlns:w16cid="http://schemas.microsoft.com/office/word/2016/wordml/cid" xmlns:w16="http://schemas.microsoft.com/office/word/2018/wordml" xmlns:w16sdtdh="http://schemas.microsoft.com/office/word/2020/wordml/sdtdatahash" xmlns:w16se="http://schemas.microsoft.com/office/word/2015/wordml/symex" mc:Ignorable="w14 w15 w16se w16cid w16 w16cex w16sdtdh">
+<w:styles xmlns:mc="http://schemas.openxmlformats.org/markup-compatibility/2006" xmlns:r="http://schemas.openxmlformats.org/officeDocument/2006/relationships" xmlns:w="http://schemas.openxmlformats.org/wordprocessingml/2006/main" xmlns:w14="http://schemas.microsoft.com/office/word/2010/wordml" xmlns:w15="http://schemas.microsoft.com/office/word/2012/wordml" xmlns:w16cex="http://schemas.microsoft.com/office/word/2018/wordml/cex" xmlns:w16cid="http://schemas.microsoft.com/office/word/2016/wordml/cid" xmlns:w16="http://schemas.microsoft.com/office/word/2018/wordml" xmlns:w16du="http://schemas.microsoft.com/office/word/2023/wordml/word16du" xmlns:w16sdtdh="http://schemas.microsoft.com/office/word/2020/wordml/sdtdatahash" xmlns:w16se="http://schemas.microsoft.com/office/word/2015/wordml/symex" mc:Ignorable="w14 w15 w16se w16cid w16 w16cex w16sdtdh w16du">
   <w:docDefaults>
     <w:rPrDefault>
       <w:rPr>

</xml_diff>